<commit_message>
problem section of rmd done
</commit_message>
<xml_diff>
--- a/Rmarkdown.docx
+++ b/Rmarkdown.docx
@@ -147,7 +147,7 @@
         <w:pStyle w:val="FirstParagraph"/>
       </w:pPr>
       <w:r>
-        <w:t xml:space="preserve">Have you made a convincing case that this is an important or interesting problem?You could meet this criterion even by convincing me that this is a problem that just one of you is passionate about (as an example, see here).</w:t>
+        <w:t xml:space="preserve">The Alligator Rivers Region is a province in the wet-dry tropics of northeastern Australia. The land in this region is rich in uranium, and since 1980 has been home to a large mine: The Ranger Uranium mine. An Australian government entity called the Environmental Research Institute of the Supervising Scientist (ERISS) has consistently collected animal and environmental samples from the land around the mine and the Alligator Rivers Watershed, since mine activity began. The samples have been measured for many different mine contaminants including the heavy metals Cu, As, Pb, Hg, and the radionuclides U238, U234, Th230, Ra226, Pb210, Po210, Th232, Ra228, Th228, Ac227, K40.</w:t>
       </w:r>
     </w:p>
     <w:p>
@@ -155,59 +155,7 @@
         <w:pStyle w:val="BodyText"/>
       </w:pPr>
       <w:r>
-        <w:t xml:space="preserve">Are the data that you chose to use reasonable for answering the question? Have you explained any caveats or limitations to the data that I should keep in mind when interpreting your results? As an example of how to do this for an analysis with secondary (imperfect) data, see how this post handles describing the data it uses, particularly in footnotes 1 and 3 and the sentences in the main text that correspond to them.</w:t>
-      </w:r>
-    </w:p>
-    <w:p>
-      <w:pPr>
-        <w:pStyle w:val="Heading2"/>
-      </w:pPr>
-      <w:bookmarkStart w:id="23" w:name="analysis"/>
-      <w:bookmarkEnd w:id="23"/>
-      <w:r>
-        <w:t xml:space="preserve">Analysis</w:t>
-      </w:r>
-    </w:p>
-    <w:p>
-      <w:pPr>
-        <w:pStyle w:val="FirstParagraph"/>
-      </w:pPr>
-      <w:r>
-        <w:t xml:space="preserve">Have you explained the way you analyzed the data clearly enough that I think that I could reproduce your analysis if I had your data?</w:t>
-      </w:r>
-    </w:p>
-    <w:p>
-      <w:pPr>
-        <w:pStyle w:val="BodyText"/>
-      </w:pPr>
-      <w:r>
-        <w:t xml:space="preserve">Have you explained a bit why your method of analyzing the data is appropriate for your question?</w:t>
-      </w:r>
-    </w:p>
-    <w:p>
-      <w:pPr>
-        <w:pStyle w:val="BodyText"/>
-      </w:pPr>
-      <w:r>
-        <w:t xml:space="preserve">Have you let me know about major caveats or limitations related to the methods of analysis you’re using?</w:t>
-      </w:r>
-    </w:p>
-    <w:p>
-      <w:pPr>
-        <w:pStyle w:val="Heading2"/>
-      </w:pPr>
-      <w:bookmarkStart w:id="24" w:name="results"/>
-      <w:bookmarkEnd w:id="24"/>
-      <w:r>
-        <w:t xml:space="preserve">Results</w:t>
-      </w:r>
-    </w:p>
-    <w:p>
-      <w:pPr>
-        <w:pStyle w:val="FirstParagraph"/>
-      </w:pPr>
-      <w:r>
-        <w:t xml:space="preserve">Below are the results for the radionuclide concentration (Bq/Kg) in Mulluscs as a function of the year sampled. The color of each point is scaled by it's proximity to the mine.</w:t>
+        <w:t xml:space="preserve">The location of the mine and the surrounding region is below. Locations of sample collection are indicated.</w:t>
       </w:r>
     </w:p>
     <w:p>
@@ -224,13 +172,13 @@
               <a:graphicData uri="http://schemas.openxmlformats.org/drawingml/2006/picture">
                 <pic:pic>
                   <pic:nvPicPr>
-                    <pic:cNvPr descr="Rmarkdown_files/figure-docx/Mollusc-1.png" id="0" name="Picture"/>
+                    <pic:cNvPr descr="Rmarkdown_files/figure-docx/large%20map-1.png" id="0" name="Picture"/>
                     <pic:cNvPicPr>
                       <a:picLocks noChangeArrowheads="1" noChangeAspect="1"/>
                     </pic:cNvPicPr>
                   </pic:nvPicPr>
                   <pic:blipFill>
-                    <a:blip r:embed="rId25"/>
+                    <a:blip r:embed="rId23"/>
                     <a:stretch>
                       <a:fillRect/>
                     </a:stretch>
@@ -262,6 +210,195 @@
         <w:pStyle w:val="BodyText"/>
       </w:pPr>
       <w:r>
+        <w:t xml:space="preserve">Samples from both flora and fauna have been gathered by the ERISS. The specific sample types can be clustered based on their ecological niche and purpose in the watershed, to contain the following groups: water, fish, molluscs, freshwater animals, freshwater plants, freshwater sediment, terrestrial animals, terrestrial plants, terrestrial soil. The following map shows the location of these different sample types, within the watershed.</w:t>
+      </w:r>
+    </w:p>
+    <w:p>
+      <w:pPr>
+        <w:pStyle w:val="BodyText"/>
+      </w:pPr>
+      <w:r>
+        <w:drawing>
+          <wp:inline>
+            <wp:extent cx="4876800" cy="4876800"/>
+            <wp:effectExtent b="0" l="0" r="0" t="0"/>
+            <wp:docPr descr="" id="1" name="Picture"/>
+            <a:graphic>
+              <a:graphicData uri="http://schemas.openxmlformats.org/drawingml/2006/picture">
+                <pic:pic>
+                  <pic:nvPicPr>
+                    <pic:cNvPr descr="Rmarkdown_files/figure-docx/small%20map-1.png" id="0" name="Picture"/>
+                    <pic:cNvPicPr>
+                      <a:picLocks noChangeArrowheads="1" noChangeAspect="1"/>
+                    </pic:cNvPicPr>
+                  </pic:nvPicPr>
+                  <pic:blipFill>
+                    <a:blip r:embed="rId24"/>
+                    <a:stretch>
+                      <a:fillRect/>
+                    </a:stretch>
+                  </pic:blipFill>
+                  <pic:spPr bwMode="auto">
+                    <a:xfrm>
+                      <a:off x="0" y="0"/>
+                      <a:ext cx="4876800" cy="4876800"/>
+                    </a:xfrm>
+                    <a:prstGeom prst="rect">
+                      <a:avLst/>
+                    </a:prstGeom>
+                    <a:noFill/>
+                    <a:ln w="9525">
+                      <a:noFill/>
+                      <a:headEnd/>
+                      <a:tailEnd/>
+                    </a:ln>
+                  </pic:spPr>
+                </pic:pic>
+              </a:graphicData>
+            </a:graphic>
+          </wp:inline>
+        </w:drawing>
+      </w:r>
+    </w:p>
+    <w:p>
+      <w:pPr>
+        <w:pStyle w:val="BodyText"/>
+      </w:pPr>
+      <w:r>
+        <w:t xml:space="preserve">This sample data set has been continually gathered by the ERISS to keep track of mine contaminants in the region over space and time. The data set was recently published in the [Journal of Environmental Radioactivity] (</w:t>
+      </w:r>
+      <w:hyperlink r:id="rId25">
+        <w:r>
+          <w:rPr>
+            <w:rStyle w:val="Hyperlink"/>
+          </w:rPr>
+          <w:t xml:space="preserve">http://www.sciencedirect.com/science/article/pii/S0265931X16301928</w:t>
+        </w:r>
+      </w:hyperlink>
+      <w:r>
+        <w:t xml:space="preserve">).</w:t>
+      </w:r>
+    </w:p>
+    <w:p>
+      <w:pPr>
+        <w:pStyle w:val="BodyText"/>
+      </w:pPr>
+      <w:r>
+        <w:t xml:space="preserve">Attempting to answer the research questions above using this dataset is important for many reasons. One reason is to better understand the overall impacts of uranium mining on water and fauna, as 2/3 of the land in the region is aboriginally owned. Because of this ownership, there are concerns about the contamination of bush foods and also the contamination of flora for wild animal consumption. Lastly, analyzing this data can help us better understand the impacts of the mine on Kakadu National Park, as the other 1/3 of the region is park land. The site is to be remediated by 2026 and incorporated into Kakadu, so knowing how and where contaminants are located is central to this goal.</w:t>
+      </w:r>
+    </w:p>
+    <w:p>
+      <w:pPr>
+        <w:pStyle w:val="BodyText"/>
+      </w:pPr>
+      <w:r>
+        <w:t xml:space="preserve">Are the data that you chose to use reasonable for answering the question? Have you explained any caveats or limitations to the data that I should keep in mind when interpreting your results? As an example of how to do this for an analysis with secondary (imperfect) data, see how this post handles describing the data it uses, particularly in footnotes 1 and 3 and the sentences in the main text that correspond to them.</w:t>
+      </w:r>
+    </w:p>
+    <w:p>
+      <w:pPr>
+        <w:pStyle w:val="Heading2"/>
+      </w:pPr>
+      <w:bookmarkStart w:id="26" w:name="analysis"/>
+      <w:bookmarkEnd w:id="26"/>
+      <w:r>
+        <w:t xml:space="preserve">Analysis</w:t>
+      </w:r>
+    </w:p>
+    <w:p>
+      <w:pPr>
+        <w:pStyle w:val="FirstParagraph"/>
+      </w:pPr>
+      <w:r>
+        <w:t xml:space="preserve">Have you explained the way you analyzed the data clearly enough that I think that I could reproduce your analysis if I had your data?</w:t>
+      </w:r>
+    </w:p>
+    <w:p>
+      <w:pPr>
+        <w:pStyle w:val="BodyText"/>
+      </w:pPr>
+      <w:r>
+        <w:t xml:space="preserve">Have you explained a bit why your method of analyzing the data is appropriate for your question?</w:t>
+      </w:r>
+    </w:p>
+    <w:p>
+      <w:pPr>
+        <w:pStyle w:val="BodyText"/>
+      </w:pPr>
+      <w:r>
+        <w:t xml:space="preserve">Have you let me know about major caveats or limitations related to the methods of analysis you’re using?</w:t>
+      </w:r>
+    </w:p>
+    <w:p>
+      <w:pPr>
+        <w:pStyle w:val="Heading2"/>
+      </w:pPr>
+      <w:bookmarkStart w:id="27" w:name="results"/>
+      <w:bookmarkEnd w:id="27"/>
+      <w:r>
+        <w:t xml:space="preserve">Results</w:t>
+      </w:r>
+    </w:p>
+    <w:p>
+      <w:pPr>
+        <w:pStyle w:val="FirstParagraph"/>
+      </w:pPr>
+      <w:r>
+        <w:t xml:space="preserve">Below are the results for the radionuclide concentration (Bq/Kg) in Mulluscs as a function of the year sampled. The color of each point is scaled by it's proximity to the mine.</w:t>
+      </w:r>
+    </w:p>
+    <w:p>
+      <w:pPr>
+        <w:pStyle w:val="BodyText"/>
+      </w:pPr>
+      <w:r>
+        <w:drawing>
+          <wp:inline>
+            <wp:extent cx="4876800" cy="4876800"/>
+            <wp:effectExtent b="0" l="0" r="0" t="0"/>
+            <wp:docPr descr="" id="1" name="Picture"/>
+            <a:graphic>
+              <a:graphicData uri="http://schemas.openxmlformats.org/drawingml/2006/picture">
+                <pic:pic>
+                  <pic:nvPicPr>
+                    <pic:cNvPr descr="Rmarkdown_files/figure-docx/Mollusc-1.png" id="0" name="Picture"/>
+                    <pic:cNvPicPr>
+                      <a:picLocks noChangeArrowheads="1" noChangeAspect="1"/>
+                    </pic:cNvPicPr>
+                  </pic:nvPicPr>
+                  <pic:blipFill>
+                    <a:blip r:embed="rId28"/>
+                    <a:stretch>
+                      <a:fillRect/>
+                    </a:stretch>
+                  </pic:blipFill>
+                  <pic:spPr bwMode="auto">
+                    <a:xfrm>
+                      <a:off x="0" y="0"/>
+                      <a:ext cx="4876800" cy="4876800"/>
+                    </a:xfrm>
+                    <a:prstGeom prst="rect">
+                      <a:avLst/>
+                    </a:prstGeom>
+                    <a:noFill/>
+                    <a:ln w="9525">
+                      <a:noFill/>
+                      <a:headEnd/>
+                      <a:tailEnd/>
+                    </a:ln>
+                  </pic:spPr>
+                </pic:pic>
+              </a:graphicData>
+            </a:graphic>
+          </wp:inline>
+        </w:drawing>
+      </w:r>
+    </w:p>
+    <w:p>
+      <w:pPr>
+        <w:pStyle w:val="BodyText"/>
+      </w:pPr>
+      <w:r>
         <w:t xml:space="preserve">If the presence of the mine had a direct impact on the radionuclide concentrations in the environment, one would expect to see concentrations of radionuclides increase over time from the point before the mine was established to after. However, there is no apparent data to indicate an upward trend in radionuclide concentration over time, nor does the radionuclide concentration seem to depend on distance for a particular year.</w:t>
       </w:r>
     </w:p>
@@ -293,7 +430,7 @@
                     </pic:cNvPicPr>
                   </pic:nvPicPr>
                   <pic:blipFill>
-                    <a:blip r:embed="rId26"/>
+                    <a:blip r:embed="rId29"/>
                     <a:stretch>
                       <a:fillRect/>
                     </a:stretch>
@@ -346,7 +483,7 @@
                     </pic:cNvPicPr>
                   </pic:nvPicPr>
                   <pic:blipFill>
-                    <a:blip r:embed="rId27"/>
+                    <a:blip r:embed="rId30"/>
                     <a:stretch>
                       <a:fillRect/>
                     </a:stretch>
@@ -497,7 +634,7 @@
     </w:lvl>
   </w:abstractNum>
   <w:abstractNum w:abstractNumId="990">
-    <w:nsid w:val="99e1cd5b"/>
+    <w:nsid w:val="3bdb260b"/>
     <w:multiLevelType w:val="multilevel"/>
     <w:lvl w:ilvl="0">
       <w:numFmt w:val="bullet"/>
@@ -578,7 +715,7 @@
     </w:lvl>
   </w:abstractNum>
   <w:abstractNum w:abstractNumId="991">
-    <w:nsid w:val="76399638"/>
+    <w:nsid w:val="ae02bf2e"/>
     <w:multiLevelType w:val="multilevel"/>
     <w:lvl w:ilvl="0">
       <w:numFmt w:val="bullet"/>

</xml_diff>

<commit_message>
fixed link to paper
</commit_message>
<xml_diff>
--- a/Rmarkdown.docx
+++ b/Rmarkdown.docx
@@ -634,7 +634,7 @@
     </w:lvl>
   </w:abstractNum>
   <w:abstractNum w:abstractNumId="990">
-    <w:nsid w:val="3bdb260b"/>
+    <w:nsid w:val="1bc38f0c"/>
     <w:multiLevelType w:val="multilevel"/>
     <w:lvl w:ilvl="0">
       <w:numFmt w:val="bullet"/>
@@ -715,7 +715,7 @@
     </w:lvl>
   </w:abstractNum>
   <w:abstractNum w:abstractNumId="991">
-    <w:nsid w:val="ae02bf2e"/>
+    <w:nsid w:val="3112978e"/>
     <w:multiLevelType w:val="multilevel"/>
     <w:lvl w:ilvl="0">
       <w:numFmt w:val="bullet"/>

</xml_diff>

<commit_message>
continued work on the .rmd.  Please take a look at the diffs - no hard feelings if you prefer the earlier version!
</commit_message>
<xml_diff>
--- a/Rmarkdown.docx
+++ b/Rmarkdown.docx
@@ -105,7 +105,7 @@
         </w:numPr>
       </w:pPr>
       <w:r>
-        <w:t xml:space="preserve">How has the Ranger Mine contaminated the surrounding Alligators River Region with radionuclides and metals.</w:t>
+        <w:t xml:space="preserve">Have mining and milling operations at the Ranger Mine contaminated the surrounding Alligators River Region with radionuclides and metals.</w:t>
       </w:r>
     </w:p>
     <w:p>
@@ -129,7 +129,7 @@
         </w:numPr>
       </w:pPr>
       <w:r>
-        <w:t xml:space="preserve">How does the concentration of radionuclides and metals change with distance from the mine?</w:t>
+        <w:t xml:space="preserve">How do the concentrations of radionuclides and metals change with distance from the mine?</w:t>
       </w:r>
     </w:p>
     <w:p>
@@ -147,7 +147,139 @@
         <w:pStyle w:val="FirstParagraph"/>
       </w:pPr>
       <w:r>
-        <w:t xml:space="preserve">The Alligator Rivers Region is a province in the wet-dry tropics of northeastern Australia. The land in this region is rich in uranium, and since 1980 has been home to a large mine: The Ranger Uranium mine. An Australian government entity called the Environmental Research Institute of the Supervising Scientist (ERISS) has consistently collected animal and environmental samples from the land around the mine and the Alligator Rivers Watershed, since mine activity began. The samples have been measured for many different mine contaminants including the heavy metals Cu, As, Pb, Hg, and the radionuclides U238, U234, Th230, Ra226, Pb210, Po210, Th232, Ra228, Th228, Ac227, K40.</w:t>
+        <w:t xml:space="preserve">The Alligator Rivers Region is a province in the wet-dry tropics of northeastern Australia. The land in this region is rich in uranium, and since 1980 has been home to a large mine: The Ranger Uranium mine. An Australian government entity called the Environmental Research Institute of the Supervising Scientist (ERISS) has been collecting animal and environmental samples from the land around the mine and the Alligator Rivers Watershed since mine activity began. The samples have been measured for many different mine contaminants including the heavy metals Cu, As, Pb, Hg, and the radionuclides</w:t>
+      </w:r>
+      <w:r>
+        <w:t xml:space="preserve"> </w:t>
+      </w:r>
+      <w:r>
+        <w:rPr>
+          <w:vertAlign w:val="superscript"/>
+        </w:rPr>
+        <w:t xml:space="preserve">234</w:t>
+      </w:r>
+      <w:r>
+        <w:t xml:space="preserve">U,</w:t>
+      </w:r>
+      <w:r>
+        <w:t xml:space="preserve"> </w:t>
+      </w:r>
+      <w:r>
+        <w:rPr>
+          <w:vertAlign w:val="superscript"/>
+        </w:rPr>
+        <w:t xml:space="preserve">238</w:t>
+      </w:r>
+      <w:r>
+        <w:t xml:space="preserve">U,</w:t>
+      </w:r>
+      <w:r>
+        <w:t xml:space="preserve"> </w:t>
+      </w:r>
+      <w:r>
+        <w:rPr>
+          <w:vertAlign w:val="superscript"/>
+        </w:rPr>
+        <w:t xml:space="preserve">230</w:t>
+      </w:r>
+      <w:r>
+        <w:t xml:space="preserve">Th,</w:t>
+      </w:r>
+      <w:r>
+        <w:t xml:space="preserve"> </w:t>
+      </w:r>
+      <w:r>
+        <w:rPr>
+          <w:vertAlign w:val="superscript"/>
+        </w:rPr>
+        <w:t xml:space="preserve">232</w:t>
+      </w:r>
+      <w:r>
+        <w:t xml:space="preserve">Th,</w:t>
+      </w:r>
+      <w:r>
+        <w:t xml:space="preserve"> </w:t>
+      </w:r>
+      <w:r>
+        <w:rPr>
+          <w:vertAlign w:val="superscript"/>
+        </w:rPr>
+        <w:t xml:space="preserve">226</w:t>
+      </w:r>
+      <w:r>
+        <w:t xml:space="preserve">Ra,</w:t>
+      </w:r>
+      <w:r>
+        <w:t xml:space="preserve"> </w:t>
+      </w:r>
+      <w:r>
+        <w:rPr>
+          <w:vertAlign w:val="superscript"/>
+        </w:rPr>
+        <w:t xml:space="preserve">228</w:t>
+      </w:r>
+      <w:r>
+        <w:t xml:space="preserve">Ra,</w:t>
+      </w:r>
+      <w:r>
+        <w:t xml:space="preserve"> </w:t>
+      </w:r>
+      <w:r>
+        <w:rPr>
+          <w:vertAlign w:val="superscript"/>
+        </w:rPr>
+        <w:t xml:space="preserve">210</w:t>
+      </w:r>
+      <w:r>
+        <w:t xml:space="preserve">Pb,</w:t>
+      </w:r>
+      <w:r>
+        <w:t xml:space="preserve"> </w:t>
+      </w:r>
+      <w:r>
+        <w:rPr>
+          <w:vertAlign w:val="superscript"/>
+        </w:rPr>
+        <w:t xml:space="preserve">210</w:t>
+      </w:r>
+      <w:r>
+        <w:t xml:space="preserve">Po,</w:t>
+      </w:r>
+      <w:r>
+        <w:t xml:space="preserve"> </w:t>
+      </w:r>
+      <w:r>
+        <w:rPr>
+          <w:vertAlign w:val="superscript"/>
+        </w:rPr>
+        <w:t xml:space="preserve">228</w:t>
+      </w:r>
+      <w:r>
+        <w:t xml:space="preserve">Th,</w:t>
+      </w:r>
+      <w:r>
+        <w:t xml:space="preserve"> </w:t>
+      </w:r>
+      <w:r>
+        <w:rPr>
+          <w:vertAlign w:val="superscript"/>
+        </w:rPr>
+        <w:t xml:space="preserve">227</w:t>
+      </w:r>
+      <w:r>
+        <w:t xml:space="preserve">Ac, and</w:t>
+      </w:r>
+      <w:r>
+        <w:t xml:space="preserve"> </w:t>
+      </w:r>
+      <w:r>
+        <w:rPr>
+          <w:vertAlign w:val="superscript"/>
+        </w:rPr>
+        <w:t xml:space="preserve">40</w:t>
+      </w:r>
+      <w:r>
+        <w:t xml:space="preserve">K. All of these metals and radionuclides are naturally occurring, but may have been released during mining and milling at the mine.</w:t>
       </w:r>
     </w:p>
     <w:p>
@@ -155,7 +287,15 @@
         <w:pStyle w:val="BodyText"/>
       </w:pPr>
       <w:r>
-        <w:t xml:space="preserve">The location of the mine and the surrounding region is below. Locations of sample collection are indicated.</w:t>
+        <w:t xml:space="preserve">Radionuclide information is measured using the SI unit of activity, the Becquerel (Bq). This unit is defined as one radioactive decay or disintegration per second.</w:t>
+      </w:r>
+    </w:p>
+    <w:p>
+      <w:pPr>
+        <w:pStyle w:val="BodyText"/>
+      </w:pPr>
+      <w:r>
+        <w:t xml:space="preserve">The location of the mine and the surrounding region is show below. Locations of sample collection are indicated.</w:t>
       </w:r>
     </w:p>
     <w:p>
@@ -210,7 +350,7 @@
         <w:pStyle w:val="BodyText"/>
       </w:pPr>
       <w:r>
-        <w:t xml:space="preserve">Samples from both flora and fauna have been gathered by the ERISS. The specific sample types can be clustered based on their ecological niche and purpose in the watershed, to contain the following groups: water, fish, molluscs, freshwater animals, freshwater plants, freshwater sediment, terrestrial animals, terrestrial plants, terrestrial soil. The following map shows the location of these different sample types, within the watershed.</w:t>
+        <w:t xml:space="preserve">Samples from flora, fauna, and soil and water have been gathered by the ERISS. The specific sample types can be clustered based on their ecological niche and purpose in the watershed, to contain the following groups: water, fish, molluscs, freshwater animals, freshwater plants, freshwater sediment, terrestrial animals, terrestrial plants, and terrestrial soil. The following map shows the collection locations of these varying sample types, near the Ranger Mine.</w:t>
       </w:r>
     </w:p>
     <w:p>
@@ -265,7 +405,7 @@
         <w:pStyle w:val="BodyText"/>
       </w:pPr>
       <w:r>
-        <w:t xml:space="preserve">This sample data set has been continually gathered by the ERISS to keep track of mine contaminants in the region over space and time. The data set was recently published in the [Journal of Environmental Radioactivity] (</w:t>
+        <w:t xml:space="preserve">This dataset of environmental samples has been continually gathered by the ERISS to keep track of mine contaminants in the region over space and time. The dataset was recently published in the [Journal of Environmental Radioactivity] (</w:t>
       </w:r>
       <w:hyperlink r:id="rId25">
         <w:r>
@@ -284,7 +424,7 @@
         <w:pStyle w:val="BodyText"/>
       </w:pPr>
       <w:r>
-        <w:t xml:space="preserve">Attempting to answer the research questions above using this dataset is important for many reasons. One reason is to better understand the overall impacts of uranium mining on water and fauna, as 2/3 of the land in the region is aboriginally owned. Because of this ownership, there are concerns about the contamination of bush foods and also the contamination of flora for wild animal consumption. Lastly, analyzing this data can help us better understand the impacts of the mine on Kakadu National Park, as the other 1/3 of the region is park land. The site is to be remediated by 2026 and incorporated into Kakadu, so knowing how and where contaminants are located is central to this goal.</w:t>
+        <w:t xml:space="preserve">Attempting to answer the research questions above using this dataset is important for many reasons. One reason is to better understand the overall impacts of uranium mining on water and fauna, as 1/3 of the land in the region is forms the Kakadu National Park. Addtionally, most of the remaining land is aboriginally owned. Because of this ownership, there are concerns about the contamination of bush foods and also the contamination of flora for wild animal consumption. After mine closure, the site is to be remediated by 2026 and incorporated into Kakadu, so knowing where and to what level contaminants can be found will be central to this goal.</w:t>
       </w:r>
     </w:p>
     <w:p>
@@ -308,6 +448,107 @@
     <w:p>
       <w:pPr>
         <w:pStyle w:val="FirstParagraph"/>
+      </w:pPr>
+      <w:r>
+        <w:t xml:space="preserve">The initial dataset was made available as a .xlsx file. The only manual process was to load the file into Excel and save as a .csv file; all other data cleaning was performed using an R script. Most of the data cleanup consisted of cosmetic and convenience changes, renaming variables and setting data types. We created a variable called</w:t>
+      </w:r>
+      <w:r>
+        <w:t xml:space="preserve"> </w:t>
+      </w:r>
+      <w:r>
+        <w:rPr>
+          <w:rStyle w:val="VerbatimChar"/>
+        </w:rPr>
+        <w:t xml:space="preserve">sample_type</w:t>
+      </w:r>
+      <w:r>
+        <w:t xml:space="preserve"> </w:t>
+      </w:r>
+      <w:r>
+        <w:t xml:space="preserve">to group samples by substrate, such as Terrestrial Plants or Fish. This is important for both our analysis and for the Shiny app.</w:t>
+      </w:r>
+    </w:p>
+    <w:p>
+      <w:pPr>
+        <w:pStyle w:val="BodyText"/>
+      </w:pPr>
+      <w:r>
+        <w:t xml:space="preserve">The dataset includes geospatial data using Easting and Northing in two different zones of a Mercator Projection. We used functions from the</w:t>
+      </w:r>
+      <w:r>
+        <w:t xml:space="preserve"> </w:t>
+      </w:r>
+      <w:r>
+        <w:rPr>
+          <w:rStyle w:val="VerbatimChar"/>
+        </w:rPr>
+        <w:t xml:space="preserve">rgdal</w:t>
+      </w:r>
+      <w:r>
+        <w:t xml:space="preserve"> </w:t>
+      </w:r>
+      <w:r>
+        <w:t xml:space="preserve">and</w:t>
+      </w:r>
+      <w:r>
+        <w:t xml:space="preserve"> </w:t>
+      </w:r>
+      <w:r>
+        <w:rPr>
+          <w:rStyle w:val="VerbatimChar"/>
+        </w:rPr>
+        <w:t xml:space="preserve">sp</w:t>
+      </w:r>
+      <w:r>
+        <w:t xml:space="preserve"> </w:t>
+      </w:r>
+      <w:r>
+        <w:t xml:space="preserve">packages to convert to lat-long coordinates, which we were then able to plot using</w:t>
+      </w:r>
+      <w:r>
+        <w:t xml:space="preserve"> </w:t>
+      </w:r>
+      <w:r>
+        <w:rPr>
+          <w:rStyle w:val="VerbatimChar"/>
+        </w:rPr>
+        <w:t xml:space="preserve">ggplot2</w:t>
+      </w:r>
+      <w:r>
+        <w:t xml:space="preserve">.</w:t>
+      </w:r>
+    </w:p>
+    <w:p>
+      <w:pPr>
+        <w:pStyle w:val="BodyText"/>
+      </w:pPr>
+      <w:r>
+        <w:t xml:space="preserve">A number of sample results were reported as below detection limits, in the form of "&lt;value", where value is the detection limit rather than an actual measured value. We discussed several possibilities for managing these results. We found references that directly used the LOD as a result (highly conservative), that used 0 as the result (effectively loses results), or divided the LOD by a factor (2 or</w:t>
+      </w:r>
+      <w:r>
+        <w:t xml:space="preserve"> </w:t>
+      </w:r>
+      <m:oMath>
+        <m:rad>
+          <m:radPr>
+            <m:degHide m:val="on"/>
+          </m:radPr>
+          <m:deg/>
+          <m:e>
+            <m:r>
+              <m:rPr/>
+              <m:t>2</m:t>
+            </m:r>
+          </m:e>
+        </m:rad>
+      </m:oMath>
+      <w:r>
+        <w:t xml:space="preserve">) for use as a result (could be considered arbitary). We elected to go the highly conservative route and use the LOD as the value.</w:t>
+      </w:r>
+    </w:p>
+    <w:p>
+      <w:pPr>
+        <w:pStyle w:val="BodyText"/>
       </w:pPr>
       <w:r>
         <w:t xml:space="preserve">Have you explained the way you analyzed the data clearly enough that I think that I could reproduce your analysis if I had your data?</w:t>
@@ -634,7 +875,7 @@
     </w:lvl>
   </w:abstractNum>
   <w:abstractNum w:abstractNumId="990">
-    <w:nsid w:val="1bc38f0c"/>
+    <w:nsid w:val="f2d546fa"/>
     <w:multiLevelType w:val="multilevel"/>
     <w:lvl w:ilvl="0">
       <w:numFmt w:val="bullet"/>
@@ -715,7 +956,7 @@
     </w:lvl>
   </w:abstractNum>
   <w:abstractNum w:abstractNumId="991">
-    <w:nsid w:val="3112978e"/>
+    <w:nsid w:val="d3e24304"/>
     <w:multiLevelType w:val="multilevel"/>
     <w:lvl w:ilvl="0">
       <w:numFmt w:val="bullet"/>

</xml_diff>

<commit_message>
forgot to commit in last commit!
</commit_message>
<xml_diff>
--- a/Rmarkdown.docx
+++ b/Rmarkdown.docx
@@ -911,6 +911,25 @@
         <w:t xml:space="preserve">While the dataset is quite robust in general, there are some limitations. For example, there are very few samples of insects available. For locations more than a few kilometers from the mine, there are not many repeat samples such that a time course could be studied. Since the primary focus was environmental samples, there does not appear to have been a concerted effort conducted to study animals and their uptake of heavy metals and radionuclides.</w:t>
       </w:r>
     </w:p>
+    <w:p>
+      <w:pPr>
+        <w:pStyle w:val="BodyText"/>
+      </w:pPr>
+      <w:r>
+        <w:t xml:space="preserve">Interestingly, the same group that published the initial data set recently published a short communication entitled '</w:t>
+      </w:r>
+      <w:hyperlink r:id="rId36">
+        <w:r>
+          <w:rPr>
+            <w:rStyle w:val="Hyperlink"/>
+          </w:rPr>
+          <w:t xml:space="preserve">A tool for calculating concentration ratios from large environmental data sets</w:t>
+        </w:r>
+      </w:hyperlink>
+      <w:r>
+        <w:t xml:space="preserve">. This publication outlines a tool developed in MS Excel that predicts biological accumulation of mine contaminants, given their proximity to environmental samples with certain concentrations of both metals and radionuclides. We'd expect others to start analyzing this current data set in light of this newly developed tool, since these many environmental measures can now been linked to biological outcomes.</w:t>
+      </w:r>
+    </w:p>
     <w:sectPr/>
   </w:body>
 </w:document>
@@ -1019,7 +1038,7 @@
     </w:lvl>
   </w:abstractNum>
   <w:abstractNum w:abstractNumId="990">
-    <w:nsid w:val="7fe77edc"/>
+    <w:nsid w:val="124bda2e"/>
     <w:multiLevelType w:val="multilevel"/>
     <w:lvl w:ilvl="0">
       <w:numFmt w:val="bullet"/>
@@ -1100,7 +1119,7 @@
     </w:lvl>
   </w:abstractNum>
   <w:abstractNum w:abstractNumId="991">
-    <w:nsid w:val="2ca9448d"/>
+    <w:nsid w:val="40ef089c"/>
     <w:multiLevelType w:val="multilevel"/>
     <w:lvl w:ilvl="0">
       <w:numFmt w:val="bullet"/>

</xml_diff>